<commit_message>
update paper's figure/table index
</commit_message>
<xml_diff>
--- a/doc/人脸检测与识别在ROS中的研究与应用.docx
+++ b/doc/人脸检测与识别在ROS中的研究与应用.docx
@@ -6420,25 +6420,7 @@
                 <w:sz w:val="24"/>
                 <w:szCs w:val="24"/>
               </w:rPr>
-              <w:t>总结和</w:t>
-            </w:r>
-            <w:r>
-              <w:rPr>
-                <w:rStyle w:val="af0"/>
-                <w:rFonts w:ascii="黑体" w:eastAsia="黑体" w:hAnsi="黑体"/>
-                <w:sz w:val="24"/>
-                <w:szCs w:val="24"/>
-              </w:rPr>
-              <w:t>展</w:t>
-            </w:r>
-            <w:r>
-              <w:rPr>
-                <w:rStyle w:val="af0"/>
-                <w:rFonts w:ascii="黑体" w:eastAsia="黑体" w:hAnsi="黑体"/>
-                <w:sz w:val="24"/>
-                <w:szCs w:val="24"/>
-              </w:rPr>
-              <w:t>望</w:t>
+              <w:t>总结和展望</w:t>
             </w:r>
             <w:r>
               <w:rPr>
@@ -6692,6 +6674,9 @@
         </w:numPr>
         <w:ind w:left="420" w:hanging="420"/>
         <w:jc w:val="center"/>
+        <w:rPr>
+          <w:noProof/>
+        </w:rPr>
       </w:pPr>
       <w:bookmarkStart w:id="2" w:name="_Toc484069564"/>
       <w:r>
@@ -6797,7 +6782,7 @@
             <w:noProof/>
             <w:webHidden/>
           </w:rPr>
-          <w:t>7</w:t>
+          <w:t>5</w:t>
         </w:r>
         <w:r>
           <w:rPr>
@@ -6882,7 +6867,7 @@
             <w:noProof/>
             <w:webHidden/>
           </w:rPr>
-          <w:t>9</w:t>
+          <w:t>7</w:t>
         </w:r>
         <w:r>
           <w:rPr>
@@ -6965,7 +6950,7 @@
             <w:noProof/>
             <w:webHidden/>
           </w:rPr>
-          <w:t>10</w:t>
+          <w:t>8</w:t>
         </w:r>
         <w:r>
           <w:rPr>
@@ -7251,7 +7236,7 @@
             <w:noProof/>
             <w:webHidden/>
           </w:rPr>
-          <w:t>13</w:t>
+          <w:t>11</w:t>
         </w:r>
         <w:r>
           <w:rPr>
@@ -7336,7 +7321,7 @@
             <w:noProof/>
             <w:webHidden/>
           </w:rPr>
-          <w:t>21</w:t>
+          <w:t>17</w:t>
         </w:r>
         <w:r>
           <w:rPr>
@@ -7421,7 +7406,7 @@
             <w:noProof/>
             <w:webHidden/>
           </w:rPr>
-          <w:t>22</w:t>
+          <w:t>17</w:t>
         </w:r>
         <w:r>
           <w:rPr>
@@ -7506,7 +7491,7 @@
             <w:noProof/>
             <w:webHidden/>
           </w:rPr>
-          <w:t>27</w:t>
+          <w:t>19</w:t>
         </w:r>
         <w:r>
           <w:rPr>
@@ -7600,7 +7585,7 @@
             <w:noProof/>
             <w:webHidden/>
           </w:rPr>
-          <w:t>28</w:t>
+          <w:t>20</w:t>
         </w:r>
         <w:r>
           <w:rPr>
@@ -7704,7 +7689,7 @@
             <w:noProof/>
             <w:webHidden/>
           </w:rPr>
-          <w:t>35</w:t>
+          <w:t>25</w:t>
         </w:r>
         <w:r>
           <w:rPr>
@@ -7790,7 +7775,7 @@
             <w:noProof/>
             <w:webHidden/>
           </w:rPr>
-          <w:t>36</w:t>
+          <w:t>26</w:t>
         </w:r>
         <w:r>
           <w:rPr>
@@ -7876,7 +7861,7 @@
             <w:noProof/>
             <w:webHidden/>
           </w:rPr>
-          <w:t>36</w:t>
+          <w:t>26</w:t>
         </w:r>
         <w:r>
           <w:rPr>
@@ -7962,7 +7947,7 @@
             <w:noProof/>
             <w:webHidden/>
           </w:rPr>
-          <w:t>37</w:t>
+          <w:t>27</w:t>
         </w:r>
         <w:r>
           <w:rPr>
@@ -8048,7 +8033,7 @@
             <w:noProof/>
             <w:webHidden/>
           </w:rPr>
-          <w:t>37</w:t>
+          <w:t>27</w:t>
         </w:r>
         <w:r>
           <w:rPr>
@@ -8134,7 +8119,7 @@
             <w:noProof/>
             <w:webHidden/>
           </w:rPr>
-          <w:t>38</w:t>
+          <w:t>28</w:t>
         </w:r>
         <w:r>
           <w:rPr>
@@ -8234,7 +8219,7 @@
             <w:noProof/>
             <w:webHidden/>
           </w:rPr>
-          <w:t>38</w:t>
+          <w:t>28</w:t>
         </w:r>
         <w:r>
           <w:rPr>
@@ -8320,7 +8305,7 @@
             <w:noProof/>
             <w:webHidden/>
           </w:rPr>
-          <w:t>39</w:t>
+          <w:t>29</w:t>
         </w:r>
         <w:r>
           <w:rPr>
@@ -8406,7 +8391,7 @@
             <w:noProof/>
             <w:webHidden/>
           </w:rPr>
-          <w:t>39</w:t>
+          <w:t>29</w:t>
         </w:r>
         <w:r>
           <w:rPr>
@@ -8492,7 +8477,7 @@
             <w:noProof/>
             <w:webHidden/>
           </w:rPr>
-          <w:t>40</w:t>
+          <w:t>30</w:t>
         </w:r>
         <w:r>
           <w:rPr>
@@ -8537,21 +8522,7 @@
             <w:rStyle w:val="af0"/>
             <w:noProof/>
           </w:rPr>
-          <w:t>人脸</w:t>
-        </w:r>
-        <w:r>
-          <w:rPr>
-            <w:rStyle w:val="af0"/>
-            <w:noProof/>
-          </w:rPr>
-          <w:t>识</w:t>
-        </w:r>
-        <w:r>
-          <w:rPr>
-            <w:rStyle w:val="af0"/>
-            <w:noProof/>
-          </w:rPr>
-          <w:t>别功能测试截图</w:t>
+          <w:t>人脸识别功能测试截图</w:t>
         </w:r>
         <w:r>
           <w:rPr>
@@ -8592,7 +8563,7 @@
             <w:noProof/>
             <w:webHidden/>
           </w:rPr>
-          <w:t>40</w:t>
+          <w:t>30</w:t>
         </w:r>
         <w:r>
           <w:rPr>
@@ -8631,14 +8602,17 @@
         </w:numPr>
         <w:ind w:left="420" w:hanging="420"/>
         <w:jc w:val="center"/>
-      </w:pPr>
-      <w:bookmarkStart w:id="3" w:name="_Toc483557056"/>
-      <w:bookmarkStart w:id="4" w:name="_Toc484069565"/>
+        <w:rPr>
+          <w:noProof/>
+        </w:rPr>
+      </w:pPr>
+      <w:bookmarkStart w:id="3" w:name="_Toc484069565"/>
+      <w:bookmarkStart w:id="4" w:name="_Toc483557056"/>
       <w:r>
         <w:lastRenderedPageBreak/>
         <w:t>附表索引</w:t>
       </w:r>
-      <w:bookmarkEnd w:id="4"/>
+      <w:bookmarkEnd w:id="3"/>
       <w:r>
         <w:rPr>
           <w:sz w:val="36"/>
@@ -8732,7 +8706,7 @@
             <w:noProof/>
             <w:webHidden/>
           </w:rPr>
-          <w:t>9</w:t>
+          <w:t>6</w:t>
         </w:r>
         <w:r>
           <w:rPr>
@@ -8838,7 +8812,7 @@
             <w:noProof/>
             <w:webHidden/>
           </w:rPr>
-          <w:t>14</w:t>
+          <w:t>11</w:t>
         </w:r>
         <w:r>
           <w:rPr>
@@ -8926,7 +8900,7 @@
             <w:noProof/>
             <w:webHidden/>
           </w:rPr>
-          <w:t>15</w:t>
+          <w:t>12</w:t>
         </w:r>
         <w:r>
           <w:rPr>
@@ -9014,7 +8988,7 @@
             <w:noProof/>
             <w:webHidden/>
           </w:rPr>
-          <w:t>15</w:t>
+          <w:t>13</w:t>
         </w:r>
         <w:r>
           <w:rPr>
@@ -9102,7 +9076,7 @@
             <w:noProof/>
             <w:webHidden/>
           </w:rPr>
-          <w:t>16</w:t>
+          <w:t>14</w:t>
         </w:r>
         <w:r>
           <w:rPr>
@@ -9190,7 +9164,7 @@
             <w:noProof/>
             <w:webHidden/>
           </w:rPr>
-          <w:t>17</w:t>
+          <w:t>14</w:t>
         </w:r>
         <w:r>
           <w:rPr>
@@ -9278,7 +9252,7 @@
             <w:noProof/>
             <w:webHidden/>
           </w:rPr>
-          <w:t>18</w:t>
+          <w:t>15</w:t>
         </w:r>
         <w:r>
           <w:rPr>
@@ -9366,7 +9340,7 @@
             <w:noProof/>
             <w:webHidden/>
           </w:rPr>
-          <w:t>18</w:t>
+          <w:t>15</w:t>
         </w:r>
         <w:r>
           <w:rPr>
@@ -9454,7 +9428,7 @@
             <w:noProof/>
             <w:webHidden/>
           </w:rPr>
-          <w:t>18</w:t>
+          <w:t>16</w:t>
         </w:r>
         <w:r>
           <w:rPr>
@@ -9542,7 +9516,7 @@
             <w:noProof/>
             <w:webHidden/>
           </w:rPr>
-          <w:t>18</w:t>
+          <w:t>16</w:t>
         </w:r>
         <w:r>
           <w:rPr>
@@ -9630,7 +9604,7 @@
             <w:noProof/>
             <w:webHidden/>
           </w:rPr>
-          <w:t>20</w:t>
+          <w:t>17</w:t>
         </w:r>
         <w:r>
           <w:rPr>
@@ -9718,7 +9692,7 @@
             <w:noProof/>
             <w:webHidden/>
           </w:rPr>
-          <w:t>20</w:t>
+          <w:t>18</w:t>
         </w:r>
         <w:r>
           <w:rPr>
@@ -9806,7 +9780,7 @@
             <w:noProof/>
             <w:webHidden/>
           </w:rPr>
-          <w:t>22</w:t>
+          <w:t>19</w:t>
         </w:r>
         <w:r>
           <w:rPr>
@@ -9891,7 +9865,7 @@
             <w:noProof/>
             <w:webHidden/>
           </w:rPr>
-          <w:t>23</w:t>
+          <w:t>21</w:t>
         </w:r>
         <w:r>
           <w:rPr>
@@ -9992,7 +9966,7 @@
             <w:noProof/>
             <w:webHidden/>
           </w:rPr>
-          <w:t>34</w:t>
+          <w:t>22</w:t>
         </w:r>
         <w:r>
           <w:rPr>
@@ -10075,7 +10049,7 @@
             <w:noProof/>
             <w:webHidden/>
           </w:rPr>
-          <w:t>36</w:t>
+          <w:t>24</w:t>
         </w:r>
         <w:r>
           <w:rPr>
@@ -10172,7 +10146,7 @@
             <w:noProof/>
             <w:webHidden/>
           </w:rPr>
-          <w:t>37</w:t>
+          <w:t>25</w:t>
         </w:r>
         <w:r>
           <w:rPr>
@@ -10210,6 +10184,8 @@
           <w:docGrid w:type="lines" w:linePitch="312"/>
         </w:sectPr>
       </w:pPr>
+      <w:bookmarkStart w:id="5" w:name="_GoBack"/>
+      <w:bookmarkEnd w:id="5"/>
     </w:p>
     <w:p>
       <w:pPr>
@@ -10219,7 +10195,7 @@
           <w:numId w:val="18"/>
         </w:numPr>
       </w:pPr>
-      <w:bookmarkStart w:id="5" w:name="_Toc484069566"/>
+      <w:bookmarkStart w:id="6" w:name="_Toc484069566"/>
       <w:r>
         <w:rPr>
           <w:rFonts w:hint="eastAsia"/>
@@ -10227,15 +10203,15 @@
         <w:lastRenderedPageBreak/>
         <w:t>绪论</w:t>
       </w:r>
-      <w:bookmarkEnd w:id="3"/>
-      <w:bookmarkEnd w:id="5"/>
+      <w:bookmarkEnd w:id="4"/>
+      <w:bookmarkEnd w:id="6"/>
     </w:p>
     <w:p>
       <w:pPr>
         <w:pStyle w:val="2"/>
       </w:pPr>
-      <w:bookmarkStart w:id="6" w:name="_Toc483557057"/>
-      <w:bookmarkStart w:id="7" w:name="_Toc484069567"/>
+      <w:bookmarkStart w:id="7" w:name="_Toc483557057"/>
+      <w:bookmarkStart w:id="8" w:name="_Toc484069567"/>
       <w:r>
         <w:t>1.1</w:t>
       </w:r>
@@ -10245,8 +10221,8 @@
         </w:rPr>
         <w:t>课题背景及目的</w:t>
       </w:r>
-      <w:bookmarkEnd w:id="6"/>
       <w:bookmarkEnd w:id="7"/>
+      <w:bookmarkEnd w:id="8"/>
     </w:p>
     <w:p>
       <w:pPr>
@@ -10435,7 +10411,7 @@
       <w:pPr>
         <w:pStyle w:val="2"/>
       </w:pPr>
-      <w:bookmarkStart w:id="8" w:name="_Toc484069568"/>
+      <w:bookmarkStart w:id="9" w:name="_Toc484069568"/>
       <w:r>
         <w:rPr>
           <w:rFonts w:hint="eastAsia"/>
@@ -10448,7 +10424,7 @@
         </w:rPr>
         <w:t>国内外研究状况</w:t>
       </w:r>
-      <w:bookmarkEnd w:id="8"/>
+      <w:bookmarkEnd w:id="9"/>
     </w:p>
     <w:p>
       <w:pPr>
@@ -11689,7 +11665,7 @@
       <w:pPr>
         <w:pStyle w:val="2"/>
       </w:pPr>
-      <w:bookmarkStart w:id="9" w:name="_Toc484069569"/>
+      <w:bookmarkStart w:id="10" w:name="_Toc484069569"/>
       <w:r>
         <w:rPr>
           <w:rFonts w:hint="eastAsia"/>
@@ -11702,7 +11678,7 @@
         </w:rPr>
         <w:t>本文所做工作</w:t>
       </w:r>
-      <w:bookmarkEnd w:id="9"/>
+      <w:bookmarkEnd w:id="10"/>
     </w:p>
     <w:p>
       <w:pPr>
@@ -12311,7 +12287,7 @@
           <w:szCs w:val="20"/>
         </w:rPr>
       </w:pPr>
-      <w:bookmarkStart w:id="10" w:name="_Toc484069570"/>
+      <w:bookmarkStart w:id="11" w:name="_Toc484069570"/>
       <w:r>
         <w:rPr>
           <w:rFonts w:hint="eastAsia"/>
@@ -12324,7 +12300,7 @@
         </w:rPr>
         <w:t>论文构成</w:t>
       </w:r>
-      <w:bookmarkEnd w:id="10"/>
+      <w:bookmarkEnd w:id="11"/>
     </w:p>
     <w:p>
       <w:pPr>
@@ -12494,19 +12470,13 @@
         <w:rPr>
           <w:rFonts w:hint="eastAsia"/>
         </w:rPr>
-        <w:t>第</w:t>
-      </w:r>
-      <w:r>
-        <w:rPr>
-          <w:rFonts w:hint="eastAsia"/>
-        </w:rPr>
-        <w:t>七</w:t>
-      </w:r>
-      <w:r>
-        <w:rPr>
-          <w:rFonts w:hint="eastAsia"/>
-        </w:rPr>
-        <w:t>章总结本文</w:t>
+        <w:t>最后是</w:t>
+      </w:r>
+      <w:r>
+        <w:rPr>
+          <w:rFonts w:hint="eastAsia"/>
+        </w:rPr>
+        <w:t>总结本文</w:t>
       </w:r>
       <w:r>
         <w:rPr>
@@ -12546,8 +12516,8 @@
       <w:pPr>
         <w:pStyle w:val="1"/>
       </w:pPr>
-      <w:bookmarkStart w:id="11" w:name="_Toc483557058"/>
-      <w:bookmarkStart w:id="12" w:name="_Toc484069571"/>
+      <w:bookmarkStart w:id="12" w:name="_Toc483557058"/>
+      <w:bookmarkStart w:id="13" w:name="_Toc484069571"/>
       <w:r>
         <w:rPr>
           <w:rFonts w:hint="eastAsia"/>
@@ -12555,14 +12525,14 @@
         <w:lastRenderedPageBreak/>
         <w:t>关键技术和工具</w:t>
       </w:r>
-      <w:bookmarkEnd w:id="11"/>
       <w:bookmarkEnd w:id="12"/>
+      <w:bookmarkEnd w:id="13"/>
     </w:p>
     <w:p>
       <w:pPr>
         <w:pStyle w:val="2"/>
       </w:pPr>
-      <w:bookmarkStart w:id="13" w:name="_Toc484069572"/>
+      <w:bookmarkStart w:id="14" w:name="_Toc484069572"/>
       <w:r>
         <w:rPr>
           <w:rFonts w:hint="eastAsia"/>
@@ -12584,7 +12554,7 @@
       <w:r>
         <w:t>和工具</w:t>
       </w:r>
-      <w:bookmarkEnd w:id="13"/>
+      <w:bookmarkEnd w:id="14"/>
     </w:p>
     <w:p>
       <w:pPr>
@@ -12815,7 +12785,7 @@
       <w:pPr>
         <w:pStyle w:val="2"/>
       </w:pPr>
-      <w:bookmarkStart w:id="14" w:name="_Toc484069573"/>
+      <w:bookmarkStart w:id="15" w:name="_Toc484069573"/>
       <w:r>
         <w:rPr>
           <w:rFonts w:hint="eastAsia"/>
@@ -12831,7 +12801,7 @@
       <w:r>
         <w:t>和工具</w:t>
       </w:r>
-      <w:bookmarkEnd w:id="14"/>
+      <w:bookmarkEnd w:id="15"/>
     </w:p>
     <w:p>
       <w:pPr>
@@ -13340,8 +13310,8 @@
       <w:pPr>
         <w:pStyle w:val="1"/>
       </w:pPr>
-      <w:bookmarkStart w:id="15" w:name="_Toc483557059"/>
-      <w:bookmarkStart w:id="16" w:name="_Toc484069574"/>
+      <w:bookmarkStart w:id="16" w:name="_Toc483557059"/>
+      <w:bookmarkStart w:id="17" w:name="_Toc484069574"/>
       <w:r>
         <w:rPr>
           <w:rFonts w:hint="eastAsia"/>
@@ -13361,14 +13331,14 @@
         </w:rPr>
         <w:t>分析</w:t>
       </w:r>
-      <w:bookmarkEnd w:id="15"/>
       <w:bookmarkEnd w:id="16"/>
+      <w:bookmarkEnd w:id="17"/>
     </w:p>
     <w:p>
       <w:pPr>
         <w:pStyle w:val="2"/>
       </w:pPr>
-      <w:bookmarkStart w:id="17" w:name="_Toc484069575"/>
+      <w:bookmarkStart w:id="18" w:name="_Toc484069575"/>
       <w:r>
         <w:rPr>
           <w:rFonts w:hint="eastAsia"/>
@@ -13381,7 +13351,7 @@
         </w:rPr>
         <w:t>功能需求分析</w:t>
       </w:r>
-      <w:bookmarkEnd w:id="17"/>
+      <w:bookmarkEnd w:id="18"/>
     </w:p>
     <w:p>
       <w:pPr>
@@ -13635,7 +13605,7 @@
       <w:pPr>
         <w:pStyle w:val="2"/>
       </w:pPr>
-      <w:bookmarkStart w:id="18" w:name="_Toc484069576"/>
+      <w:bookmarkStart w:id="19" w:name="_Toc484069576"/>
       <w:r>
         <w:rPr>
           <w:rFonts w:hint="eastAsia"/>
@@ -13648,7 +13618,7 @@
         </w:rPr>
         <w:t>用例需求分析</w:t>
       </w:r>
-      <w:bookmarkEnd w:id="18"/>
+      <w:bookmarkEnd w:id="19"/>
     </w:p>
     <w:p>
       <w:pPr>
@@ -13700,8 +13670,8 @@
       <w:pPr>
         <w:pStyle w:val="af4"/>
       </w:pPr>
-      <w:bookmarkStart w:id="19" w:name="_Toc483835434"/>
-      <w:bookmarkStart w:id="20" w:name="_Toc483836305"/>
+      <w:bookmarkStart w:id="20" w:name="_Toc483835434"/>
+      <w:bookmarkStart w:id="21" w:name="_Toc483836305"/>
       <w:r>
         <w:rPr>
           <w:rFonts w:hint="eastAsia"/>
@@ -13756,8 +13726,8 @@
       <w:r>
         <w:t>系统用例图</w:t>
       </w:r>
-      <w:bookmarkEnd w:id="19"/>
       <w:bookmarkEnd w:id="20"/>
+      <w:bookmarkEnd w:id="21"/>
     </w:p>
     <w:p>
       <w:pPr>
@@ -13778,8 +13748,8 @@
           <w:szCs w:val="21"/>
         </w:rPr>
       </w:pPr>
-      <w:bookmarkStart w:id="21" w:name="_Toc483836258"/>
-      <w:bookmarkStart w:id="22" w:name="_Toc483836428"/>
+      <w:bookmarkStart w:id="22" w:name="_Toc483836258"/>
+      <w:bookmarkStart w:id="23" w:name="_Toc483836428"/>
       <w:r>
         <w:rPr>
           <w:rFonts w:hint="eastAsia"/>
@@ -13838,8 +13808,8 @@
         </w:rPr>
         <w:t>系统用例列表</w:t>
       </w:r>
-      <w:bookmarkEnd w:id="21"/>
       <w:bookmarkEnd w:id="22"/>
+      <w:bookmarkEnd w:id="23"/>
     </w:p>
     <w:tbl>
       <w:tblPr>
@@ -14598,7 +14568,7 @@
       <w:pPr>
         <w:pStyle w:val="2"/>
       </w:pPr>
-      <w:bookmarkStart w:id="23" w:name="_Toc484069577"/>
+      <w:bookmarkStart w:id="24" w:name="_Toc484069577"/>
       <w:r>
         <w:rPr>
           <w:rFonts w:hint="eastAsia"/>
@@ -14611,13 +14581,13 @@
         </w:rPr>
         <w:t>业务流程分析</w:t>
       </w:r>
-      <w:bookmarkEnd w:id="23"/>
+      <w:bookmarkEnd w:id="24"/>
     </w:p>
     <w:p>
       <w:pPr>
         <w:pStyle w:val="3"/>
       </w:pPr>
-      <w:bookmarkStart w:id="24" w:name="_Toc484069578"/>
+      <w:bookmarkStart w:id="25" w:name="_Toc484069578"/>
       <w:r>
         <w:t xml:space="preserve">3.3.1 </w:t>
       </w:r>
@@ -14639,7 +14609,7 @@
         </w:rPr>
         <w:t>具体业务流程分析</w:t>
       </w:r>
-      <w:bookmarkEnd w:id="24"/>
+      <w:bookmarkEnd w:id="25"/>
     </w:p>
     <w:p>
       <w:pPr>
@@ -15144,7 +15114,7 @@
           <w:szCs w:val="21"/>
         </w:rPr>
       </w:pPr>
-      <w:bookmarkStart w:id="25" w:name="_Toc483836306"/>
+      <w:bookmarkStart w:id="26" w:name="_Toc483836306"/>
       <w:r>
         <w:rPr>
           <w:rFonts w:hint="eastAsia"/>
@@ -15210,13 +15180,13 @@
         </w:rPr>
         <w:t>架构流程图</w:t>
       </w:r>
-      <w:bookmarkEnd w:id="25"/>
+      <w:bookmarkEnd w:id="26"/>
     </w:p>
     <w:p>
       <w:pPr>
         <w:pStyle w:val="3"/>
       </w:pPr>
-      <w:bookmarkStart w:id="26" w:name="_Toc484069579"/>
+      <w:bookmarkStart w:id="27" w:name="_Toc484069579"/>
       <w:r>
         <w:t xml:space="preserve">3.3.2 </w:t>
       </w:r>
@@ -15235,7 +15205,7 @@
         </w:rPr>
         <w:t>架构系统具体业务流程分析</w:t>
       </w:r>
-      <w:bookmarkEnd w:id="26"/>
+      <w:bookmarkEnd w:id="27"/>
     </w:p>
     <w:p>
       <w:pPr>
@@ -15527,7 +15497,7 @@
           <w:szCs w:val="21"/>
         </w:rPr>
       </w:pPr>
-      <w:bookmarkStart w:id="27" w:name="_Toc483836307"/>
+      <w:bookmarkStart w:id="28" w:name="_Toc483836307"/>
       <w:r>
         <w:rPr>
           <w:rFonts w:hint="eastAsia"/>
@@ -15599,30 +15569,30 @@
           <w:szCs w:val="21"/>
         </w:rPr>
         <w:t>架构业务流程图</w:t>
-      </w:r>
-      <w:bookmarkEnd w:id="27"/>
-    </w:p>
-    <w:p>
-      <w:pPr>
-        <w:pStyle w:val="2"/>
-      </w:pPr>
-      <w:bookmarkStart w:id="28" w:name="_Toc484069580"/>
-      <w:r>
-        <w:rPr>
-          <w:rFonts w:hint="eastAsia"/>
-        </w:rPr>
-        <w:t>3.</w:t>
-      </w:r>
-      <w:r>
-        <w:t xml:space="preserve">4 </w:t>
-      </w:r>
-      <w:r>
-        <w:t>性能需求分析</w:t>
       </w:r>
       <w:bookmarkEnd w:id="28"/>
     </w:p>
     <w:p>
       <w:pPr>
+        <w:pStyle w:val="2"/>
+      </w:pPr>
+      <w:bookmarkStart w:id="29" w:name="_Toc484069580"/>
+      <w:r>
+        <w:rPr>
+          <w:rFonts w:hint="eastAsia"/>
+        </w:rPr>
+        <w:t>3.</w:t>
+      </w:r>
+      <w:r>
+        <w:t xml:space="preserve">4 </w:t>
+      </w:r>
+      <w:r>
+        <w:t>性能需求分析</w:t>
+      </w:r>
+      <w:bookmarkEnd w:id="29"/>
+    </w:p>
+    <w:p>
+      <w:pPr>
         <w:spacing w:line="360" w:lineRule="auto"/>
         <w:ind w:firstLine="420"/>
         <w:jc w:val="both"/>
@@ -15722,8 +15692,8 @@
       <w:pPr>
         <w:pStyle w:val="1"/>
       </w:pPr>
-      <w:bookmarkStart w:id="29" w:name="_Toc483557060"/>
-      <w:bookmarkStart w:id="30" w:name="_Toc484069581"/>
+      <w:bookmarkStart w:id="30" w:name="_Toc483557060"/>
+      <w:bookmarkStart w:id="31" w:name="_Toc484069581"/>
       <w:r>
         <w:rPr>
           <w:rFonts w:hint="eastAsia"/>
@@ -15731,14 +15701,14 @@
         <w:lastRenderedPageBreak/>
         <w:t>系统总体设计</w:t>
       </w:r>
-      <w:bookmarkEnd w:id="29"/>
       <w:bookmarkEnd w:id="30"/>
+      <w:bookmarkEnd w:id="31"/>
     </w:p>
     <w:p>
       <w:pPr>
         <w:pStyle w:val="2"/>
       </w:pPr>
-      <w:bookmarkStart w:id="31" w:name="_Toc484069582"/>
+      <w:bookmarkStart w:id="32" w:name="_Toc484069582"/>
       <w:r>
         <w:t>4</w:t>
       </w:r>
@@ -15754,7 +15724,7 @@
         </w:rPr>
         <w:t>架构系统设计</w:t>
       </w:r>
-      <w:bookmarkEnd w:id="31"/>
+      <w:bookmarkEnd w:id="32"/>
     </w:p>
     <w:p>
       <w:pPr>
@@ -16169,7 +16139,7 @@
           <w:szCs w:val="21"/>
         </w:rPr>
       </w:pPr>
-      <w:bookmarkStart w:id="32" w:name="_Toc483836311"/>
+      <w:bookmarkStart w:id="33" w:name="_Toc483836311"/>
       <w:r>
         <w:rPr>
           <w:rFonts w:hint="eastAsia"/>
@@ -16241,7 +16211,7 @@
         </w:rPr>
         <w:t>架构系统设计图</w:t>
       </w:r>
-      <w:bookmarkEnd w:id="32"/>
+      <w:bookmarkEnd w:id="33"/>
     </w:p>
     <w:p>
       <w:pPr>
@@ -16350,7 +16320,7 @@
       <w:pPr>
         <w:pStyle w:val="2"/>
       </w:pPr>
-      <w:bookmarkStart w:id="33" w:name="_Toc484069583"/>
+      <w:bookmarkStart w:id="34" w:name="_Toc484069583"/>
       <w:r>
         <w:t>4</w:t>
       </w:r>
@@ -16366,7 +16336,7 @@
         </w:rPr>
         <w:t>架构系统设计</w:t>
       </w:r>
-      <w:bookmarkEnd w:id="33"/>
+      <w:bookmarkEnd w:id="34"/>
     </w:p>
     <w:p>
       <w:pPr>
@@ -16637,7 +16607,7 @@
           <w:szCs w:val="21"/>
         </w:rPr>
       </w:pPr>
-      <w:bookmarkStart w:id="34" w:name="_Toc483836312"/>
+      <w:bookmarkStart w:id="35" w:name="_Toc483836312"/>
       <w:r>
         <w:rPr>
           <w:rFonts w:hint="eastAsia"/>
@@ -16706,7 +16676,7 @@
         </w:rPr>
         <w:t>架构系统设计图</w:t>
       </w:r>
-      <w:bookmarkEnd w:id="34"/>
+      <w:bookmarkEnd w:id="35"/>
     </w:p>
     <w:p>
       <w:pPr>
@@ -16728,8 +16698,8 @@
       <w:pPr>
         <w:pStyle w:val="1"/>
       </w:pPr>
-      <w:bookmarkStart w:id="35" w:name="_Toc483557061"/>
-      <w:bookmarkStart w:id="36" w:name="_Toc484069584"/>
+      <w:bookmarkStart w:id="36" w:name="_Toc483557061"/>
+      <w:bookmarkStart w:id="37" w:name="_Toc484069584"/>
       <w:r>
         <w:rPr>
           <w:rFonts w:hint="eastAsia"/>
@@ -16737,41 +16707,7 @@
         <w:lastRenderedPageBreak/>
         <w:t>系统详细设计</w:t>
       </w:r>
-      <w:bookmarkEnd w:id="35"/>
-      <w:r>
-        <w:rPr>
-          <w:rFonts w:hint="eastAsia"/>
-        </w:rPr>
-        <w:t>与实现</w:t>
-      </w:r>
       <w:bookmarkEnd w:id="36"/>
-    </w:p>
-    <w:p>
-      <w:pPr>
-        <w:pStyle w:val="2"/>
-      </w:pPr>
-      <w:bookmarkStart w:id="37" w:name="_Toc484069585"/>
-      <w:r>
-        <w:rPr>
-          <w:rFonts w:hint="eastAsia"/>
-        </w:rPr>
-        <w:t>5.</w:t>
-      </w:r>
-      <w:r>
-        <w:rPr>
-          <w:rFonts w:hint="eastAsia"/>
-        </w:rPr>
-        <w:t>1</w:t>
-      </w:r>
-      <w:r>
-        <w:t xml:space="preserve"> </w:t>
-      </w:r>
-      <w:r>
-        <w:rPr>
-          <w:rFonts w:hint="eastAsia"/>
-        </w:rPr>
-        <w:t>公共模块详细设计</w:t>
-      </w:r>
       <w:r>
         <w:rPr>
           <w:rFonts w:hint="eastAsia"/>
@@ -16782,10 +16718,44 @@
     </w:p>
     <w:p>
       <w:pPr>
+        <w:pStyle w:val="2"/>
+      </w:pPr>
+      <w:bookmarkStart w:id="38" w:name="_Toc484069585"/>
+      <w:r>
+        <w:rPr>
+          <w:rFonts w:hint="eastAsia"/>
+        </w:rPr>
+        <w:t>5.</w:t>
+      </w:r>
+      <w:r>
+        <w:rPr>
+          <w:rFonts w:hint="eastAsia"/>
+        </w:rPr>
+        <w:t>1</w:t>
+      </w:r>
+      <w:r>
+        <w:t xml:space="preserve"> </w:t>
+      </w:r>
+      <w:r>
+        <w:rPr>
+          <w:rFonts w:hint="eastAsia"/>
+        </w:rPr>
+        <w:t>公共模块详细设计</w:t>
+      </w:r>
+      <w:r>
+        <w:rPr>
+          <w:rFonts w:hint="eastAsia"/>
+        </w:rPr>
+        <w:t>与实现</w:t>
+      </w:r>
+      <w:bookmarkEnd w:id="38"/>
+    </w:p>
+    <w:p>
+      <w:pPr>
         <w:pStyle w:val="3"/>
         <w:spacing w:line="360" w:lineRule="auto"/>
       </w:pPr>
-      <w:bookmarkStart w:id="38" w:name="_Toc484069586"/>
+      <w:bookmarkStart w:id="39" w:name="_Toc484069586"/>
       <w:r>
         <w:rPr>
           <w:rFonts w:hint="eastAsia"/>
@@ -16834,7 +16804,7 @@
         </w:rPr>
         <w:t>与实现</w:t>
       </w:r>
-      <w:bookmarkEnd w:id="38"/>
+      <w:bookmarkEnd w:id="39"/>
     </w:p>
     <w:p>
       <w:pPr>
@@ -16934,7 +16904,7 @@
           <w:szCs w:val="21"/>
         </w:rPr>
       </w:pPr>
-      <w:bookmarkStart w:id="39" w:name="_Toc483836395"/>
+      <w:bookmarkStart w:id="40" w:name="_Toc483836395"/>
       <w:r>
         <w:rPr>
           <w:rFonts w:hint="eastAsia"/>
@@ -17004,7 +16974,7 @@
         </w:rPr>
         <w:t>设计图</w:t>
       </w:r>
-      <w:bookmarkEnd w:id="39"/>
+      <w:bookmarkEnd w:id="40"/>
     </w:p>
     <w:p>
       <w:pPr>
@@ -17108,7 +17078,7 @@
       <w:pPr>
         <w:pStyle w:val="af3"/>
       </w:pPr>
-      <w:bookmarkStart w:id="40" w:name="_Toc484024993"/>
+      <w:bookmarkStart w:id="41" w:name="_Toc484024993"/>
       <w:r>
         <w:rPr>
           <w:rFonts w:hint="eastAsia"/>
@@ -17169,7 +17139,7 @@
       <w:r>
         <w:t>接口</w:t>
       </w:r>
-      <w:bookmarkEnd w:id="40"/>
+      <w:bookmarkEnd w:id="41"/>
     </w:p>
     <w:tbl>
       <w:tblPr>
@@ -17942,7 +17912,7 @@
       <w:pPr>
         <w:pStyle w:val="af3"/>
       </w:pPr>
-      <w:bookmarkStart w:id="41" w:name="_Toc484024994"/>
+      <w:bookmarkStart w:id="42" w:name="_Toc484024994"/>
       <w:r>
         <w:rPr>
           <w:rFonts w:hint="eastAsia"/>
@@ -18003,7 +17973,7 @@
       <w:r>
         <w:t>接口</w:t>
       </w:r>
-      <w:bookmarkEnd w:id="41"/>
+      <w:bookmarkEnd w:id="42"/>
     </w:p>
     <w:tbl>
       <w:tblPr>
@@ -18482,7 +18452,7 @@
       <w:pPr>
         <w:pStyle w:val="af3"/>
       </w:pPr>
-      <w:bookmarkStart w:id="42" w:name="_Toc484024995"/>
+      <w:bookmarkStart w:id="43" w:name="_Toc484024995"/>
       <w:r>
         <w:rPr>
           <w:rFonts w:hint="eastAsia"/>
@@ -18543,7 +18513,7 @@
       <w:r>
         <w:t>接口</w:t>
       </w:r>
-      <w:bookmarkEnd w:id="42"/>
+      <w:bookmarkEnd w:id="43"/>
     </w:p>
     <w:tbl>
       <w:tblPr>
@@ -18849,7 +18819,7 @@
         <w:pStyle w:val="3"/>
         <w:spacing w:line="360" w:lineRule="auto"/>
       </w:pPr>
-      <w:bookmarkStart w:id="43" w:name="_Toc484069587"/>
+      <w:bookmarkStart w:id="44" w:name="_Toc484069587"/>
       <w:r>
         <w:rPr>
           <w:rFonts w:hint="eastAsia"/>
@@ -18877,7 +18847,7 @@
         </w:rPr>
         <w:t>通信模块详细设计</w:t>
       </w:r>
-      <w:bookmarkEnd w:id="43"/>
+      <w:bookmarkEnd w:id="44"/>
     </w:p>
     <w:p>
       <w:pPr>
@@ -19465,16 +19435,13 @@
         <w:spacing w:line="360" w:lineRule="auto"/>
         <w:ind w:firstLine="420"/>
         <w:jc w:val="both"/>
-        <w:rPr>
-          <w:rFonts w:hint="eastAsia"/>
-        </w:rPr>
       </w:pPr>
     </w:p>
     <w:p>
       <w:pPr>
         <w:pStyle w:val="af3"/>
       </w:pPr>
-      <w:bookmarkStart w:id="44" w:name="_Toc484024996"/>
+      <w:bookmarkStart w:id="45" w:name="_Toc484024996"/>
       <w:r>
         <w:rPr>
           <w:rFonts w:hint="eastAsia"/>
@@ -19545,7 +19512,7 @@
       <w:r>
         <w:t>模块接口</w:t>
       </w:r>
-      <w:bookmarkEnd w:id="44"/>
+      <w:bookmarkEnd w:id="45"/>
     </w:p>
     <w:tbl>
       <w:tblPr>
@@ -19997,7 +19964,7 @@
         <w:pStyle w:val="3"/>
         <w:spacing w:line="360" w:lineRule="auto"/>
       </w:pPr>
-      <w:bookmarkStart w:id="45" w:name="_Toc484069588"/>
+      <w:bookmarkStart w:id="46" w:name="_Toc484069588"/>
       <w:r>
         <w:rPr>
           <w:rFonts w:hint="eastAsia"/>
@@ -20019,7 +19986,7 @@
       <w:r>
         <w:t>工具类模块详细设计</w:t>
       </w:r>
-      <w:bookmarkEnd w:id="45"/>
+      <w:bookmarkEnd w:id="46"/>
     </w:p>
     <w:p>
       <w:pPr>
@@ -20059,7 +20026,7 @@
       <w:pPr>
         <w:pStyle w:val="af3"/>
       </w:pPr>
-      <w:bookmarkStart w:id="46" w:name="_Toc484024997"/>
+      <w:bookmarkStart w:id="47" w:name="_Toc484024997"/>
       <w:r>
         <w:rPr>
           <w:rFonts w:hint="eastAsia"/>
@@ -20114,7 +20081,7 @@
       <w:r>
         <w:t>工具类模块接口</w:t>
       </w:r>
-      <w:bookmarkEnd w:id="46"/>
+      <w:bookmarkEnd w:id="47"/>
     </w:p>
     <w:tbl>
       <w:tblPr>
@@ -20543,7 +20510,7 @@
       <w:pPr>
         <w:pStyle w:val="2"/>
       </w:pPr>
-      <w:bookmarkStart w:id="47" w:name="_Toc484069589"/>
+      <w:bookmarkStart w:id="48" w:name="_Toc484069589"/>
       <w:r>
         <w:rPr>
           <w:rFonts w:hint="eastAsia"/>
@@ -20564,38 +20531,6 @@
           <w:rFonts w:hint="eastAsia"/>
         </w:rPr>
         <w:t>架构系统详细设计</w:t>
-      </w:r>
-      <w:r>
-        <w:rPr>
-          <w:rFonts w:hint="eastAsia"/>
-        </w:rPr>
-        <w:t>与实现</w:t>
-      </w:r>
-      <w:bookmarkEnd w:id="47"/>
-    </w:p>
-    <w:p>
-      <w:pPr>
-        <w:pStyle w:val="3"/>
-        <w:spacing w:line="360" w:lineRule="auto"/>
-      </w:pPr>
-      <w:bookmarkStart w:id="48" w:name="_Toc484069590"/>
-      <w:r>
-        <w:rPr>
-          <w:rFonts w:hint="eastAsia"/>
-        </w:rPr>
-        <w:t>5.</w:t>
-      </w:r>
-      <w:r>
-        <w:rPr>
-          <w:rFonts w:hint="eastAsia"/>
-        </w:rPr>
-        <w:t>2.1 WebSocket</w:t>
-      </w:r>
-      <w:r>
-        <w:rPr>
-          <w:rFonts w:hint="eastAsia"/>
-        </w:rPr>
-        <w:t>服务器模块详细设计</w:t>
       </w:r>
       <w:r>
         <w:rPr>
@@ -20607,6 +20542,38 @@
     </w:p>
     <w:p>
       <w:pPr>
+        <w:pStyle w:val="3"/>
+        <w:spacing w:line="360" w:lineRule="auto"/>
+      </w:pPr>
+      <w:bookmarkStart w:id="49" w:name="_Toc484069590"/>
+      <w:r>
+        <w:rPr>
+          <w:rFonts w:hint="eastAsia"/>
+        </w:rPr>
+        <w:t>5.</w:t>
+      </w:r>
+      <w:r>
+        <w:rPr>
+          <w:rFonts w:hint="eastAsia"/>
+        </w:rPr>
+        <w:t>2.1 WebSocket</w:t>
+      </w:r>
+      <w:r>
+        <w:rPr>
+          <w:rFonts w:hint="eastAsia"/>
+        </w:rPr>
+        <w:t>服务器模块详细设计</w:t>
+      </w:r>
+      <w:r>
+        <w:rPr>
+          <w:rFonts w:hint="eastAsia"/>
+        </w:rPr>
+        <w:t>与实现</w:t>
+      </w:r>
+      <w:bookmarkEnd w:id="49"/>
+    </w:p>
+    <w:p>
+      <w:pPr>
         <w:spacing w:line="360" w:lineRule="auto"/>
         <w:jc w:val="both"/>
       </w:pPr>
@@ -20977,7 +20944,7 @@
       <w:pPr>
         <w:pStyle w:val="af3"/>
       </w:pPr>
-      <w:bookmarkStart w:id="49" w:name="_Toc484024998"/>
+      <w:bookmarkStart w:id="50" w:name="_Toc484024998"/>
       <w:r>
         <w:rPr>
           <w:rFonts w:hint="eastAsia"/>
@@ -21044,7 +21011,7 @@
         </w:rPr>
         <w:t>服务器模块接口</w:t>
       </w:r>
-      <w:bookmarkEnd w:id="49"/>
+      <w:bookmarkEnd w:id="50"/>
     </w:p>
     <w:tbl>
       <w:tblPr>
@@ -21219,13 +21186,13 @@
       </w:tr>
     </w:tbl>
     <w:p>
-      <w:bookmarkStart w:id="50" w:name="_Toc483836526"/>
+      <w:bookmarkStart w:id="51" w:name="_Toc483836526"/>
     </w:p>
     <w:p>
       <w:pPr>
         <w:pStyle w:val="af3"/>
       </w:pPr>
-      <w:bookmarkStart w:id="51" w:name="_Toc484024999"/>
+      <w:bookmarkStart w:id="52" w:name="_Toc484024999"/>
       <w:r>
         <w:rPr>
           <w:rFonts w:hint="eastAsia"/>
@@ -21292,7 +21259,7 @@
         </w:rPr>
         <w:t>服务器模块类</w:t>
       </w:r>
-      <w:bookmarkEnd w:id="51"/>
+      <w:bookmarkEnd w:id="52"/>
     </w:p>
     <w:tbl>
       <w:tblPr>
@@ -21777,7 +21744,7 @@
       <w:pPr>
         <w:pStyle w:val="af3"/>
       </w:pPr>
-      <w:bookmarkStart w:id="52" w:name="_Toc484025000"/>
+      <w:bookmarkStart w:id="53" w:name="_Toc484025000"/>
       <w:r>
         <w:rPr>
           <w:rFonts w:hint="eastAsia"/>
@@ -21845,7 +21812,7 @@
         </w:rPr>
         <w:t>请求消息体规范</w:t>
       </w:r>
-      <w:bookmarkEnd w:id="52"/>
+      <w:bookmarkEnd w:id="53"/>
     </w:p>
     <w:tbl>
       <w:tblPr>
@@ -22561,7 +22528,7 @@
       <w:pPr>
         <w:pStyle w:val="af3"/>
       </w:pPr>
-      <w:bookmarkStart w:id="53" w:name="_Toc484025001"/>
+      <w:bookmarkStart w:id="54" w:name="_Toc484025001"/>
       <w:r>
         <w:rPr>
           <w:rFonts w:hint="eastAsia"/>
@@ -22622,7 +22589,7 @@
       <w:r>
         <w:t>服务器的响应消息体规范</w:t>
       </w:r>
-      <w:bookmarkEnd w:id="53"/>
+      <w:bookmarkEnd w:id="54"/>
     </w:p>
     <w:tbl>
       <w:tblPr>
@@ -23335,8 +23302,8 @@
         <w:pStyle w:val="3"/>
         <w:spacing w:line="360" w:lineRule="auto"/>
       </w:pPr>
-      <w:bookmarkStart w:id="54" w:name="_Toc484069591"/>
-      <w:bookmarkEnd w:id="50"/>
+      <w:bookmarkStart w:id="55" w:name="_Toc484069591"/>
+      <w:bookmarkEnd w:id="51"/>
       <w:r>
         <w:t>5.</w:t>
       </w:r>
@@ -23349,7 +23316,7 @@
       <w:r>
         <w:t>与实现</w:t>
       </w:r>
-      <w:bookmarkEnd w:id="54"/>
+      <w:bookmarkEnd w:id="55"/>
     </w:p>
     <w:p>
       <w:pPr>
@@ -23579,7 +23546,7 @@
       <w:pPr>
         <w:pStyle w:val="af4"/>
       </w:pPr>
-      <w:bookmarkStart w:id="55" w:name="_Toc483836396"/>
+      <w:bookmarkStart w:id="56" w:name="_Toc483836396"/>
       <w:r>
         <w:rPr>
           <w:rFonts w:hint="eastAsia"/>
@@ -23637,7 +23604,7 @@
         </w:rPr>
         <w:t>连接模块用户界面</w:t>
       </w:r>
-      <w:bookmarkEnd w:id="55"/>
+      <w:bookmarkEnd w:id="56"/>
     </w:p>
     <w:p>
       <w:pPr>
@@ -23663,7 +23630,7 @@
       <w:pPr>
         <w:pStyle w:val="af3"/>
       </w:pPr>
-      <w:bookmarkStart w:id="56" w:name="_Toc484025002"/>
+      <w:bookmarkStart w:id="57" w:name="_Toc484025002"/>
       <w:r>
         <w:rPr>
           <w:rFonts w:hint="eastAsia"/>
@@ -23721,7 +23688,7 @@
         </w:rPr>
         <w:t>连接模块接口</w:t>
       </w:r>
-      <w:bookmarkEnd w:id="56"/>
+      <w:bookmarkEnd w:id="57"/>
     </w:p>
     <w:tbl>
       <w:tblPr>
@@ -24148,7 +24115,7 @@
       <w:pPr>
         <w:pStyle w:val="af4"/>
       </w:pPr>
-      <w:bookmarkStart w:id="57" w:name="_Toc483836397"/>
+      <w:bookmarkStart w:id="58" w:name="_Toc483836397"/>
       <w:r>
         <w:rPr>
           <w:rFonts w:hint="eastAsia"/>
@@ -24206,7 +24173,7 @@
         </w:rPr>
         <w:t>主页模块页面设计</w:t>
       </w:r>
-      <w:bookmarkEnd w:id="57"/>
+      <w:bookmarkEnd w:id="58"/>
     </w:p>
     <w:p>
       <w:pPr>
@@ -24415,7 +24382,7 @@
       <w:pPr>
         <w:pStyle w:val="af3"/>
       </w:pPr>
-      <w:bookmarkStart w:id="58" w:name="_Toc484025003"/>
+      <w:bookmarkStart w:id="59" w:name="_Toc484025003"/>
       <w:r>
         <w:rPr>
           <w:rFonts w:hint="eastAsia"/>
@@ -24470,7 +24437,7 @@
       <w:r>
         <w:t>主页模块接口</w:t>
       </w:r>
-      <w:bookmarkEnd w:id="58"/>
+      <w:bookmarkEnd w:id="59"/>
     </w:p>
     <w:tbl>
       <w:tblPr>
@@ -27053,7 +27020,7 @@
       <w:pPr>
         <w:pStyle w:val="af4"/>
       </w:pPr>
-      <w:bookmarkStart w:id="59" w:name="_Toc483836398"/>
+      <w:bookmarkStart w:id="60" w:name="_Toc483836398"/>
       <w:r>
         <w:rPr>
           <w:rFonts w:hint="eastAsia"/>
@@ -27111,7 +27078,7 @@
         </w:rPr>
         <w:t>导入图片学习模块页面设计</w:t>
       </w:r>
-      <w:bookmarkEnd w:id="59"/>
+      <w:bookmarkEnd w:id="60"/>
     </w:p>
     <w:p>
       <w:pPr>
@@ -27138,7 +27105,7 @@
       <w:pPr>
         <w:pStyle w:val="af3"/>
       </w:pPr>
-      <w:bookmarkStart w:id="60" w:name="_Toc484025004"/>
+      <w:bookmarkStart w:id="61" w:name="_Toc484025004"/>
       <w:r>
         <w:rPr>
           <w:rFonts w:hint="eastAsia"/>
@@ -27199,7 +27166,7 @@
       <w:r>
         <w:t>模块接口</w:t>
       </w:r>
-      <w:bookmarkEnd w:id="60"/>
+      <w:bookmarkEnd w:id="61"/>
     </w:p>
     <w:tbl>
       <w:tblPr>
@@ -27558,7 +27525,7 @@
       <w:pPr>
         <w:pStyle w:val="2"/>
       </w:pPr>
-      <w:bookmarkStart w:id="61" w:name="_Toc484069592"/>
+      <w:bookmarkStart w:id="62" w:name="_Toc484069592"/>
       <w:r>
         <w:rPr>
           <w:rFonts w:hint="eastAsia"/>
@@ -27587,14 +27554,14 @@
         </w:rPr>
         <w:t>与实现</w:t>
       </w:r>
-      <w:bookmarkEnd w:id="61"/>
+      <w:bookmarkEnd w:id="62"/>
     </w:p>
     <w:p>
       <w:pPr>
         <w:pStyle w:val="3"/>
         <w:spacing w:line="360" w:lineRule="auto"/>
       </w:pPr>
-      <w:bookmarkStart w:id="62" w:name="_Toc484069593"/>
+      <w:bookmarkStart w:id="63" w:name="_Toc484069593"/>
       <w:r>
         <w:rPr>
           <w:rFonts w:hint="eastAsia"/>
@@ -27631,7 +27598,7 @@
         </w:rPr>
         <w:t>与实现</w:t>
       </w:r>
-      <w:bookmarkEnd w:id="62"/>
+      <w:bookmarkEnd w:id="63"/>
     </w:p>
     <w:p>
       <w:pPr>
@@ -28028,7 +27995,7 @@
       <w:pPr>
         <w:pStyle w:val="af4"/>
       </w:pPr>
-      <w:bookmarkStart w:id="63" w:name="_Toc483836399"/>
+      <w:bookmarkStart w:id="64" w:name="_Toc483836399"/>
       <w:r>
         <w:rPr>
           <w:rFonts w:hint="eastAsia"/>
@@ -28095,7 +28062,7 @@
         </w:rPr>
         <w:t>客户端模块界面设计</w:t>
       </w:r>
-      <w:bookmarkEnd w:id="63"/>
+      <w:bookmarkEnd w:id="64"/>
     </w:p>
     <w:p>
       <w:pPr>
@@ -28140,7 +28107,7 @@
       <w:pPr>
         <w:pStyle w:val="af3"/>
       </w:pPr>
-      <w:bookmarkStart w:id="64" w:name="_Toc484025005"/>
+      <w:bookmarkStart w:id="65" w:name="_Toc484025005"/>
       <w:r>
         <w:rPr>
           <w:rFonts w:hint="eastAsia"/>
@@ -28199,7 +28166,7 @@
       <w:r>
         <w:t>客户端模块类</w:t>
       </w:r>
-      <w:bookmarkEnd w:id="64"/>
+      <w:bookmarkEnd w:id="65"/>
     </w:p>
     <w:tbl>
       <w:tblPr>
@@ -29907,34 +29874,34 @@
       <w:pPr>
         <w:pStyle w:val="1"/>
       </w:pPr>
-      <w:bookmarkStart w:id="65" w:name="_Toc484069594"/>
+      <w:bookmarkStart w:id="66" w:name="_Toc484069594"/>
       <w:r>
         <w:lastRenderedPageBreak/>
         <w:t>系统测试</w:t>
-      </w:r>
-      <w:bookmarkEnd w:id="65"/>
-    </w:p>
-    <w:p>
-      <w:pPr>
-        <w:pStyle w:val="2"/>
-      </w:pPr>
-      <w:bookmarkStart w:id="66" w:name="_Toc484069595"/>
-      <w:r>
-        <w:rPr>
-          <w:rFonts w:hint="eastAsia"/>
-        </w:rPr>
-        <w:t xml:space="preserve">6.1 </w:t>
-      </w:r>
-      <w:r>
-        <w:rPr>
-          <w:rFonts w:hint="eastAsia"/>
-        </w:rPr>
-        <w:t>测试背景</w:t>
       </w:r>
       <w:bookmarkEnd w:id="66"/>
     </w:p>
     <w:p>
       <w:pPr>
+        <w:pStyle w:val="2"/>
+      </w:pPr>
+      <w:bookmarkStart w:id="67" w:name="_Toc484069595"/>
+      <w:r>
+        <w:rPr>
+          <w:rFonts w:hint="eastAsia"/>
+        </w:rPr>
+        <w:t xml:space="preserve">6.1 </w:t>
+      </w:r>
+      <w:r>
+        <w:rPr>
+          <w:rFonts w:hint="eastAsia"/>
+        </w:rPr>
+        <w:t>测试背景</w:t>
+      </w:r>
+      <w:bookmarkEnd w:id="67"/>
+    </w:p>
+    <w:p>
+      <w:pPr>
         <w:spacing w:line="360" w:lineRule="auto"/>
         <w:ind w:firstLine="420"/>
         <w:jc w:val="both"/>
@@ -30190,7 +30157,7 @@
       <w:pPr>
         <w:pStyle w:val="2"/>
       </w:pPr>
-      <w:bookmarkStart w:id="67" w:name="_Toc484069596"/>
+      <w:bookmarkStart w:id="68" w:name="_Toc484069596"/>
       <w:r>
         <w:rPr>
           <w:rFonts w:hint="eastAsia"/>
@@ -30203,7 +30170,7 @@
         </w:rPr>
         <w:t>测试用例设计</w:t>
       </w:r>
-      <w:bookmarkEnd w:id="67"/>
+      <w:bookmarkEnd w:id="68"/>
     </w:p>
     <w:p>
       <w:pPr>
@@ -30222,7 +30189,7 @@
       <w:pPr>
         <w:pStyle w:val="af3"/>
       </w:pPr>
-      <w:bookmarkStart w:id="68" w:name="_Toc483836557"/>
+      <w:bookmarkStart w:id="69" w:name="_Toc483836557"/>
       <w:r>
         <w:rPr>
           <w:rFonts w:hint="eastAsia"/>
@@ -30289,7 +30256,7 @@
         </w:rPr>
         <w:t>架构系统测试用例</w:t>
       </w:r>
-      <w:bookmarkEnd w:id="68"/>
+      <w:bookmarkEnd w:id="69"/>
     </w:p>
     <w:tbl>
       <w:tblPr>
@@ -31857,7 +31824,7 @@
       <w:pPr>
         <w:pStyle w:val="af3"/>
       </w:pPr>
-      <w:bookmarkStart w:id="69" w:name="_Toc483836558"/>
+      <w:bookmarkStart w:id="70" w:name="_Toc483836558"/>
       <w:r>
         <w:rPr>
           <w:rFonts w:hint="eastAsia"/>
@@ -31928,7 +31895,7 @@
         </w:rPr>
         <w:t>架构系统测试用例设计</w:t>
       </w:r>
-      <w:bookmarkEnd w:id="69"/>
+      <w:bookmarkEnd w:id="70"/>
     </w:p>
     <w:tbl>
       <w:tblPr>
@@ -32574,7 +32541,7 @@
       <w:pPr>
         <w:pStyle w:val="2"/>
       </w:pPr>
-      <w:bookmarkStart w:id="70" w:name="_Toc484069597"/>
+      <w:bookmarkStart w:id="71" w:name="_Toc484069597"/>
       <w:r>
         <w:rPr>
           <w:rFonts w:hint="eastAsia"/>
@@ -32588,7 +32555,7 @@
         </w:rPr>
         <w:t>测试分析</w:t>
       </w:r>
-      <w:bookmarkEnd w:id="70"/>
+      <w:bookmarkEnd w:id="71"/>
     </w:p>
     <w:p>
       <w:pPr>
@@ -32643,7 +32610,7 @@
       <w:pPr>
         <w:pStyle w:val="af3"/>
       </w:pPr>
-      <w:bookmarkStart w:id="71" w:name="_Toc483836559"/>
+      <w:bookmarkStart w:id="72" w:name="_Toc483836559"/>
       <w:r>
         <w:rPr>
           <w:rFonts w:hint="eastAsia"/>
@@ -32704,7 +32671,7 @@
       <w:r>
         <w:t>记录</w:t>
       </w:r>
-      <w:bookmarkEnd w:id="71"/>
+      <w:bookmarkEnd w:id="72"/>
     </w:p>
     <w:tbl>
       <w:tblPr>
@@ -33300,7 +33267,7 @@
       <w:pPr>
         <w:pStyle w:val="3"/>
       </w:pPr>
-      <w:bookmarkStart w:id="72" w:name="_Toc484069598"/>
+      <w:bookmarkStart w:id="73" w:name="_Toc484069598"/>
       <w:r>
         <w:t xml:space="preserve">6.3.1 </w:t>
       </w:r>
@@ -33316,7 +33283,7 @@
         </w:rPr>
         <w:t>结构系统功能测试截图</w:t>
       </w:r>
-      <w:bookmarkEnd w:id="72"/>
+      <w:bookmarkEnd w:id="73"/>
     </w:p>
     <w:p>
       <w:pPr>
@@ -33369,7 +33336,7 @@
       <w:pPr>
         <w:pStyle w:val="af4"/>
       </w:pPr>
-      <w:bookmarkStart w:id="73" w:name="_Toc483909935"/>
+      <w:bookmarkStart w:id="74" w:name="_Toc483909935"/>
       <w:r>
         <w:rPr>
           <w:rFonts w:hint="eastAsia"/>
@@ -33427,7 +33394,7 @@
         </w:rPr>
         <w:t>人脸检测功能测试截图</w:t>
       </w:r>
-      <w:bookmarkEnd w:id="73"/>
+      <w:bookmarkEnd w:id="74"/>
     </w:p>
     <w:p>
       <w:pPr>
@@ -33508,7 +33475,7 @@
       <w:pPr>
         <w:pStyle w:val="af4"/>
       </w:pPr>
-      <w:bookmarkStart w:id="74" w:name="_Toc483909936"/>
+      <w:bookmarkStart w:id="75" w:name="_Toc483909936"/>
       <w:r>
         <w:rPr>
           <w:rFonts w:hint="eastAsia"/>
@@ -33566,7 +33533,7 @@
         </w:rPr>
         <w:t>人脸学习功能测试截图</w:t>
       </w:r>
-      <w:bookmarkEnd w:id="74"/>
+      <w:bookmarkEnd w:id="75"/>
     </w:p>
     <w:p>
       <w:pPr>
@@ -33641,7 +33608,7 @@
       <w:pPr>
         <w:pStyle w:val="af4"/>
       </w:pPr>
-      <w:bookmarkStart w:id="75" w:name="_Toc483909937"/>
+      <w:bookmarkStart w:id="76" w:name="_Toc483909937"/>
       <w:r>
         <w:rPr>
           <w:rFonts w:hint="eastAsia"/>
@@ -33699,7 +33666,7 @@
         </w:rPr>
         <w:t>人脸识别功能测试截图（该人脸已被学习）</w:t>
       </w:r>
-      <w:bookmarkEnd w:id="75"/>
+      <w:bookmarkEnd w:id="76"/>
     </w:p>
     <w:p>
       <w:pPr>
@@ -33778,7 +33745,7 @@
       <w:pPr>
         <w:pStyle w:val="af4"/>
       </w:pPr>
-      <w:bookmarkStart w:id="76" w:name="_Toc483909938"/>
+      <w:bookmarkStart w:id="77" w:name="_Toc483909938"/>
       <w:r>
         <w:rPr>
           <w:rFonts w:hint="eastAsia"/>
@@ -33836,7 +33803,7 @@
         </w:rPr>
         <w:t>人脸识别功能测试截图（该人脸已被学习）</w:t>
       </w:r>
-      <w:bookmarkEnd w:id="76"/>
+      <w:bookmarkEnd w:id="77"/>
     </w:p>
     <w:p>
       <w:pPr>
@@ -33912,7 +33879,7 @@
       <w:pPr>
         <w:pStyle w:val="af4"/>
       </w:pPr>
-      <w:bookmarkStart w:id="77" w:name="_Toc483909939"/>
+      <w:bookmarkStart w:id="78" w:name="_Toc483909939"/>
       <w:r>
         <w:rPr>
           <w:rFonts w:hint="eastAsia"/>
@@ -33970,7 +33937,7 @@
         </w:rPr>
         <w:t>人脸识别功能测试截图（该人脸未被学习）</w:t>
       </w:r>
-      <w:bookmarkEnd w:id="77"/>
+      <w:bookmarkEnd w:id="78"/>
       <w:r>
         <w:br w:type="page"/>
       </w:r>
@@ -34036,7 +34003,7 @@
       <w:pPr>
         <w:pStyle w:val="af4"/>
       </w:pPr>
-      <w:bookmarkStart w:id="78" w:name="_Toc483909940"/>
+      <w:bookmarkStart w:id="79" w:name="_Toc483909940"/>
       <w:r>
         <w:rPr>
           <w:rFonts w:hint="eastAsia"/>
@@ -34091,7 +34058,7 @@
       <w:r>
         <w:t>导入图片学习功能测试截图</w:t>
       </w:r>
-      <w:bookmarkEnd w:id="78"/>
+      <w:bookmarkEnd w:id="79"/>
     </w:p>
     <w:p>
       <w:pPr>
@@ -34165,7 +34132,7 @@
       <w:pPr>
         <w:pStyle w:val="af4"/>
       </w:pPr>
-      <w:bookmarkStart w:id="79" w:name="_Toc483909941"/>
+      <w:bookmarkStart w:id="80" w:name="_Toc483909941"/>
       <w:r>
         <w:rPr>
           <w:rFonts w:hint="eastAsia"/>
@@ -34238,7 +34205,7 @@
         </w:rPr>
         <w:t>已经被学习过）</w:t>
       </w:r>
-      <w:bookmarkEnd w:id="79"/>
+      <w:bookmarkEnd w:id="80"/>
       <w:r>
         <w:rPr>
           <w:b w:val="0"/>
@@ -34323,7 +34290,7 @@
       <w:pPr>
         <w:pStyle w:val="af4"/>
       </w:pPr>
-      <w:bookmarkStart w:id="80" w:name="_Toc483909942"/>
+      <w:bookmarkStart w:id="81" w:name="_Toc483909942"/>
       <w:r>
         <w:rPr>
           <w:rFonts w:hint="eastAsia"/>
@@ -34384,7 +34351,7 @@
         </w:rPr>
         <w:t>（人脸识别结果）</w:t>
       </w:r>
-      <w:bookmarkEnd w:id="80"/>
+      <w:bookmarkEnd w:id="81"/>
     </w:p>
     <w:p>
       <w:pPr>
@@ -34395,7 +34362,7 @@
       <w:pPr>
         <w:pStyle w:val="3"/>
       </w:pPr>
-      <w:bookmarkStart w:id="81" w:name="_Toc484069599"/>
+      <w:bookmarkStart w:id="82" w:name="_Toc484069599"/>
       <w:r>
         <w:t xml:space="preserve">6.3.2 </w:t>
       </w:r>
@@ -34411,7 +34378,7 @@
         </w:rPr>
         <w:t>结构系统功能测试截图</w:t>
       </w:r>
-      <w:bookmarkEnd w:id="81"/>
+      <w:bookmarkEnd w:id="82"/>
     </w:p>
     <w:p>
       <w:pPr>
@@ -34477,7 +34444,7 @@
       <w:pPr>
         <w:pStyle w:val="af4"/>
       </w:pPr>
-      <w:bookmarkStart w:id="82" w:name="_Toc483909943"/>
+      <w:bookmarkStart w:id="83" w:name="_Toc483909943"/>
       <w:r>
         <w:rPr>
           <w:rFonts w:hint="eastAsia"/>
@@ -34535,7 +34502,7 @@
         </w:rPr>
         <w:t>人脸检测功能测试截图</w:t>
       </w:r>
-      <w:bookmarkEnd w:id="82"/>
+      <w:bookmarkEnd w:id="83"/>
       <w:r>
         <w:br w:type="page"/>
       </w:r>
@@ -34605,7 +34572,7 @@
       <w:pPr>
         <w:pStyle w:val="af4"/>
       </w:pPr>
-      <w:bookmarkStart w:id="83" w:name="_Toc483909944"/>
+      <w:bookmarkStart w:id="84" w:name="_Toc483909944"/>
       <w:r>
         <w:rPr>
           <w:rFonts w:hint="eastAsia"/>
@@ -34663,7 +34630,7 @@
         </w:rPr>
         <w:t>人脸学习功能测试截图</w:t>
       </w:r>
-      <w:bookmarkEnd w:id="83"/>
+      <w:bookmarkEnd w:id="84"/>
     </w:p>
     <w:p>
       <w:pPr>
@@ -34729,7 +34696,7 @@
       <w:pPr>
         <w:pStyle w:val="af4"/>
       </w:pPr>
-      <w:bookmarkStart w:id="84" w:name="_Toc483909945"/>
+      <w:bookmarkStart w:id="85" w:name="_Toc483909945"/>
       <w:r>
         <w:rPr>
           <w:rFonts w:hint="eastAsia"/>
@@ -34787,7 +34754,7 @@
         </w:rPr>
         <w:t>人脸识别功能测试截图</w:t>
       </w:r>
-      <w:bookmarkEnd w:id="84"/>
+      <w:bookmarkEnd w:id="85"/>
     </w:p>
     <w:p>
       <w:pPr>
@@ -34810,25 +34777,17 @@
         </w:numPr>
         <w:ind w:left="420" w:hanging="420"/>
       </w:pPr>
-      <w:bookmarkStart w:id="85" w:name="_Toc483557062"/>
-      <w:bookmarkStart w:id="86" w:name="_Toc484069600"/>
+      <w:bookmarkStart w:id="86" w:name="_Toc483557062"/>
+      <w:bookmarkStart w:id="87" w:name="_Toc484069600"/>
       <w:r>
         <w:rPr>
           <w:rFonts w:hint="eastAsia"/>
         </w:rPr>
         <w:lastRenderedPageBreak/>
-        <w:t>总结和</w:t>
-      </w:r>
-      <w:bookmarkStart w:id="87" w:name="_GoBack"/>
+        <w:t>总结和展望</w:t>
+      </w:r>
+      <w:bookmarkEnd w:id="86"/>
       <w:bookmarkEnd w:id="87"/>
-      <w:r>
-        <w:rPr>
-          <w:rFonts w:hint="eastAsia"/>
-        </w:rPr>
-        <w:t>展望</w:t>
-      </w:r>
-      <w:bookmarkEnd w:id="85"/>
-      <w:bookmarkEnd w:id="86"/>
     </w:p>
     <w:p>
       <w:pPr>
@@ -36424,6 +36383,7 @@
         <w:docPartUnique/>
       </w:docPartObj>
     </w:sdtPr>
+    <w:sdtEndPr/>
     <w:sdtContent>
       <w:p>
         <w:pPr>
@@ -36486,6 +36446,7 @@
         <w:docPartUnique/>
       </w:docPartObj>
     </w:sdtPr>
+    <w:sdtEndPr/>
     <w:sdtContent>
       <w:p>
         <w:pPr>
@@ -36506,7 +36467,7 @@
             <w:noProof/>
             <w:lang w:val="zh-CN" w:eastAsia="zh-CN"/>
           </w:rPr>
-          <w:t>31</w:t>
+          <w:t>13</w:t>
         </w:r>
         <w:r>
           <w:fldChar w:fldCharType="end"/>
@@ -39214,7 +39175,7 @@
         <a:sysClr val="windowText" lastClr="000000"/>
       </a:dk1>
       <a:lt1>
-        <a:sysClr val="window" lastClr="CAEACE"/>
+        <a:sysClr val="window" lastClr="CEEACA"/>
       </a:lt1>
       <a:dk2>
         <a:srgbClr val="44546A"/>
@@ -39472,7 +39433,7 @@
 </file>
 
 <file path=customXml/itemProps1.xml><?xml version="1.0" encoding="utf-8"?>
-<ds:datastoreItem xmlns:ds="http://schemas.openxmlformats.org/officeDocument/2006/customXml" ds:itemID="{99EFAA31-717B-4245-B2DB-D09FF5877227}">
+<ds:datastoreItem xmlns:ds="http://schemas.openxmlformats.org/officeDocument/2006/customXml" ds:itemID="{4048B347-C7FA-42FB-B7C1-8EC2FE5B59C2}">
   <ds:schemaRefs>
     <ds:schemaRef ds:uri="http://schemas.openxmlformats.org/officeDocument/2006/bibliography"/>
   </ds:schemaRefs>

</xml_diff>